<commit_message>
"Updated Project Synopsis document: changed title, authors, and content to reflect new project 'Intellisort' replacing 'CookBot', including new objectives, methodology, dataset, and expected outcomes."
</commit_message>
<xml_diff>
--- a/Project-Synopsis.docx
+++ b/Project-Synopsis.docx
@@ -27,7 +27,7 @@
           <w:sz w:val="36"/>
           <w:shd w:fill="auto" w:val="clear"/>
         </w:rPr>
-        <w:t xml:space="preserve">AI Project Synopsis</w:t>
+        <w:t xml:space="preserve">Project Synopsis</w:t>
       </w:r>
     </w:p>
     <w:p>
@@ -68,7 +68,7 @@
           <w:shd w:fill="auto" w:val="clear"/>
         </w:rPr>
         <w:br/>
-        <w:t xml:space="preserve">&amp; Pavittarjot Singh Gill</w:t>
+        <w:t xml:space="preserve">&amp; Tanveer Singh</w:t>
       </w:r>
     </w:p>
     <w:p>
@@ -166,7 +166,7 @@
           <w:sz w:val="22"/>
           <w:shd w:fill="auto" w:val="clear"/>
         </w:rPr>
-        <w:t xml:space="preserve">“CookBot: Your Personal AI Chef”</w:t>
+        <w:t xml:space="preserve">“Intellisort: Your Smart AI Waste Manager”</w:t>
       </w:r>
     </w:p>
     <w:p>
@@ -218,32 +218,6 @@
         <w:ind w:right="0" w:left="0" w:firstLine="0"/>
         <w:jc w:val="left"/>
         <w:rPr>
-          <w:rFonts w:ascii="Bahnschrift" w:hAnsi="Bahnschrift" w:cs="Bahnschrift" w:eastAsia="Bahnschrift"/>
-          <w:color w:val="auto"/>
-          <w:spacing w:val="0"/>
-          <w:position w:val="0"/>
-          <w:sz w:val="22"/>
-          <w:shd w:fill="auto" w:val="clear"/>
-        </w:rPr>
-      </w:pPr>
-      <w:r>
-        <w:rPr>
-          <w:rFonts w:ascii="Bahnschrift" w:hAnsi="Bahnschrift" w:cs="Bahnschrift" w:eastAsia="Bahnschrift"/>
-          <w:color w:val="auto"/>
-          <w:spacing w:val="0"/>
-          <w:position w:val="0"/>
-          <w:sz w:val="22"/>
-          <w:shd w:fill="auto" w:val="clear"/>
-        </w:rPr>
-        <w:t xml:space="preserve">Cooking is an essential part of our daily lives, but it can be challenging for beginners or busy individuals. In this project, We aim to bridge this gap by creating an AI-powered recipe recommendation system that not only suggests delicious recipes but also guides users step-by-step through the cooking process. By combining culinary expertise with artificial intelligence, We intend to make home cooking more accessible, enjoyable, and sustainable.</w:t>
-      </w:r>
-    </w:p>
-    <w:p>
-      <w:pPr>
-        <w:spacing w:before="0" w:after="200" w:line="276"/>
-        <w:ind w:right="0" w:left="0" w:firstLine="0"/>
-        <w:jc w:val="left"/>
-        <w:rPr>
           <w:rFonts w:ascii="Arial" w:hAnsi="Arial" w:cs="Arial" w:eastAsia="Arial"/>
           <w:color w:val="auto"/>
           <w:spacing w:val="0"/>
@@ -252,6 +226,17 @@
           <w:shd w:fill="auto" w:val="clear"/>
         </w:rPr>
       </w:pPr>
+      <w:r>
+        <w:rPr>
+          <w:rFonts w:ascii="Bahnschrift" w:hAnsi="Bahnschrift" w:cs="Bahnschrift" w:eastAsia="Bahnschrift"/>
+          <w:color w:val="auto"/>
+          <w:spacing w:val="0"/>
+          <w:position w:val="0"/>
+          <w:sz w:val="22"/>
+          <w:shd w:fill="auto" w:val="clear"/>
+        </w:rPr>
+        <w:t xml:space="preserve">Waste management is a crucial aspect of environmental sustainability, yet it can be overwhelming for many individuals. In this project, we aim to simplify and enhance the waste sorting process by creating Intellisort, an AI-powered waste management system. By leveraging the capabilities of Next.js and advanced AI models, our platform helps users identify and categorize waste effortlessly.</w:t>
+      </w:r>
     </w:p>
     <w:p>
       <w:pPr>
@@ -303,7 +288,7 @@
           <w:sz w:val="22"/>
           <w:shd w:fill="auto" w:val="clear"/>
         </w:rPr>
-        <w:t xml:space="preserve">Our primary objective is to develop an AI model that recommends personalised recipes based on user preferences and dietary restrictions. Additionally, We aim to provide real-time guidance during cooking, ensuring that users follow each step correctly. By doing so, We hope to promote healthier eating habits, reduce food waste, and enhance culinary skills.</w:t>
+        <w:t xml:space="preserve">The primary objective of Intellisort is to develop an AI-powered waste management system that simplifies the process of waste sorting and enhances recycling efforts. By utilizing advanced AI models and a user-friendly interface built with Next.js, Intellisort aims to provide users with accurate identification and categorization of various types of waste through real-time image processing. Additionally, the platform offers practical and actionable recycling guidance, promoting environmentally sustainable practices. Through an engaging and informative user experience, Intellisort seeks to motivate users to participate in proper waste disposal and recycling efforts. Ultimately, the goal is to reduce waste contamination and increase recycling rates, contributing to a cleaner and more sustainable environment.</w:t>
       </w:r>
     </w:p>
     <w:p>
@@ -372,7 +357,7 @@
           <w:sz w:val="22"/>
           <w:shd w:fill="auto" w:val="clear"/>
         </w:rPr>
-        <w:t xml:space="preserve">Our approach will combine content-based filtering and natural language processing (NLP). Here are the key components of my methodology:</w:t>
+        <w:t xml:space="preserve">Our approach will combine advanced image processing and natural language generation (NLG). Here are the key components of our methodology:</w:t>
       </w:r>
     </w:p>
     <w:p>
@@ -418,7 +403,7 @@
           <w:sz w:val="22"/>
           <w:shd w:fill="auto" w:val="clear"/>
         </w:rPr>
-        <w:t xml:space="preserve">Content-Based Filtering:</w:t>
+        <w:t xml:space="preserve">Image Processing:</w:t>
       </w:r>
     </w:p>
     <w:p>
@@ -448,7 +433,7 @@
           <w:sz w:val="22"/>
           <w:shd w:fill="auto" w:val="clear"/>
         </w:rPr>
-        <w:t xml:space="preserve">Analyse recipe features such as ingredients, cuisine type, and difficulty level.</w:t>
+        <w:t xml:space="preserve">Capture and Analyse Images: Use the camera to capture images of waste materials.</w:t>
       </w:r>
     </w:p>
     <w:p>
@@ -462,23 +447,24 @@
         <w:jc w:val="left"/>
         <w:rPr>
           <w:rFonts w:ascii="Bahnschrift" w:hAnsi="Bahnschrift" w:cs="Bahnschrift" w:eastAsia="Bahnschrift"/>
-          <w:color w:val="auto"/>
-          <w:spacing w:val="0"/>
-          <w:position w:val="0"/>
-          <w:sz w:val="22"/>
-          <w:shd w:fill="auto" w:val="clear"/>
-        </w:rPr>
-      </w:pPr>
-      <w:r>
-        <w:rPr>
-          <w:rFonts w:ascii="Bahnschrift" w:hAnsi="Bahnschrift" w:cs="Bahnschrift" w:eastAsia="Bahnschrift"/>
-          <w:color w:val="auto"/>
-          <w:spacing w:val="0"/>
-          <w:position w:val="0"/>
-          <w:sz w:val="22"/>
-          <w:shd w:fill="auto" w:val="clear"/>
-        </w:rPr>
-        <w:t xml:space="preserve">Calculate similarity scores between user preferences and existing recipes.</w:t>
+          <w:b/>
+          <w:color w:val="auto"/>
+          <w:spacing w:val="0"/>
+          <w:position w:val="0"/>
+          <w:sz w:val="22"/>
+          <w:shd w:fill="auto" w:val="clear"/>
+        </w:rPr>
+      </w:pPr>
+      <w:r>
+        <w:rPr>
+          <w:rFonts w:ascii="Bahnschrift" w:hAnsi="Bahnschrift" w:cs="Bahnschrift" w:eastAsia="Bahnschrift"/>
+          <w:color w:val="auto"/>
+          <w:spacing w:val="0"/>
+          <w:position w:val="0"/>
+          <w:sz w:val="22"/>
+          <w:shd w:fill="auto" w:val="clear"/>
+        </w:rPr>
+        <w:t xml:space="preserve">AI Model Processing: The AI model processes the image to identify the type of waste and its recyclable probability.</w:t>
       </w:r>
     </w:p>
     <w:p>
@@ -509,7 +495,7 @@
           <w:sz w:val="22"/>
           <w:shd w:fill="auto" w:val="clear"/>
         </w:rPr>
-        <w:t xml:space="preserve">Recommend recipes similar to those the user has liked before.</w:t>
+        <w:t xml:space="preserve">Provide Waste Details: The system provides detailed information about the waste, including its type, recyclable probability, and material composition.</w:t>
       </w:r>
     </w:p>
     <w:p>
@@ -587,7 +573,7 @@
           <w:sz w:val="22"/>
           <w:shd w:fill="auto" w:val="clear"/>
         </w:rPr>
-        <w:t xml:space="preserve">Generate detailed cooking instructions dynamically based on the recipe steps.</w:t>
+        <w:t xml:space="preserve">Generate Detailed Recycling Instructions: Dynamically generate detailed recycling instructions based on the waste type.</w:t>
       </w:r>
     </w:p>
     <w:p>
@@ -617,7 +603,48 @@
           <w:sz w:val="22"/>
           <w:shd w:fill="auto" w:val="clear"/>
         </w:rPr>
-        <w:t xml:space="preserve">Use NLG templates for common cooking actions (e.g., chopping, sautéing).</w:t>
+        <w:t xml:space="preserve">Use NLG Templates: Utilize NLG templates for common recycling actions (e.g., separating materials, cleaning items) to ensure clear and actionable guidance for users.</w:t>
+      </w:r>
+    </w:p>
+    <w:p>
+      <w:pPr>
+        <w:spacing w:before="0" w:after="200" w:line="276"/>
+        <w:ind w:right="0" w:left="0" w:firstLine="0"/>
+        <w:jc w:val="left"/>
+        <w:rPr>
+          <w:rFonts w:ascii="Bahnschrift" w:hAnsi="Bahnschrift" w:cs="Bahnschrift" w:eastAsia="Bahnschrift"/>
+          <w:color w:val="auto"/>
+          <w:spacing w:val="0"/>
+          <w:position w:val="0"/>
+          <w:sz w:val="22"/>
+          <w:shd w:fill="auto" w:val="clear"/>
+        </w:rPr>
+      </w:pPr>
+    </w:p>
+    <w:p>
+      <w:pPr>
+        <w:spacing w:before="0" w:after="200" w:line="276"/>
+        <w:ind w:right="0" w:left="0" w:firstLine="0"/>
+        <w:jc w:val="left"/>
+        <w:rPr>
+          <w:rFonts w:ascii="Bahnschrift" w:hAnsi="Bahnschrift" w:cs="Bahnschrift" w:eastAsia="Bahnschrift"/>
+          <w:color w:val="auto"/>
+          <w:spacing w:val="0"/>
+          <w:position w:val="0"/>
+          <w:sz w:val="22"/>
+          <w:shd w:fill="auto" w:val="clear"/>
+        </w:rPr>
+      </w:pPr>
+      <w:r>
+        <w:rPr>
+          <w:rFonts w:ascii="Bahnschrift" w:hAnsi="Bahnschrift" w:cs="Bahnschrift" w:eastAsia="Bahnschrift"/>
+          <w:color w:val="auto"/>
+          <w:spacing w:val="0"/>
+          <w:position w:val="0"/>
+          <w:sz w:val="22"/>
+          <w:shd w:fill="auto" w:val="clear"/>
+        </w:rPr>
+        <w:t xml:space="preserve">By combining these components, Intellisort aims to make waste management more efficient and user-friendly, helping individuals contribute to a more sustainable environment.</w:t>
       </w:r>
     </w:p>
     <w:p>
@@ -668,32 +695,6 @@
         <w:ind w:right="0" w:left="0" w:firstLine="0"/>
         <w:jc w:val="left"/>
         <w:rPr>
-          <w:rFonts w:ascii="Bahnschrift" w:hAnsi="Bahnschrift" w:cs="Bahnschrift" w:eastAsia="Bahnschrift"/>
-          <w:color w:val="auto"/>
-          <w:spacing w:val="0"/>
-          <w:position w:val="0"/>
-          <w:sz w:val="22"/>
-          <w:shd w:fill="auto" w:val="clear"/>
-        </w:rPr>
-      </w:pPr>
-      <w:r>
-        <w:rPr>
-          <w:rFonts w:ascii="Bahnschrift" w:hAnsi="Bahnschrift" w:cs="Bahnschrift" w:eastAsia="Bahnschrift"/>
-          <w:color w:val="auto"/>
-          <w:spacing w:val="0"/>
-          <w:position w:val="0"/>
-          <w:sz w:val="22"/>
-          <w:shd w:fill="auto" w:val="clear"/>
-        </w:rPr>
-        <w:t xml:space="preserve">Our dataset will consist of a diverse collection of recipes sourced from reputable cooking websites, cookbooks, food blogs, etc. Each recipe entry will include information on ingredients, preparation steps, and user ratings. We will preprocess the data to ensure consistency and relevance.</w:t>
-      </w:r>
-    </w:p>
-    <w:p>
-      <w:pPr>
-        <w:spacing w:before="0" w:after="200" w:line="276"/>
-        <w:ind w:right="0" w:left="0" w:firstLine="0"/>
-        <w:jc w:val="left"/>
-        <w:rPr>
           <w:rFonts w:ascii="Arial" w:hAnsi="Arial" w:cs="Arial" w:eastAsia="Arial"/>
           <w:color w:val="auto"/>
           <w:spacing w:val="0"/>
@@ -702,6 +703,17 @@
           <w:shd w:fill="auto" w:val="clear"/>
         </w:rPr>
       </w:pPr>
+      <w:r>
+        <w:rPr>
+          <w:rFonts w:ascii="Bahnschrift" w:hAnsi="Bahnschrift" w:cs="Bahnschrift" w:eastAsia="Bahnschrift"/>
+          <w:color w:val="auto"/>
+          <w:spacing w:val="0"/>
+          <w:position w:val="0"/>
+          <w:sz w:val="22"/>
+          <w:shd w:fill="auto" w:val="clear"/>
+        </w:rPr>
+        <w:t xml:space="preserve">Our dataset will consist of a diverse collection of waste images sourced from various environments, including households, offices, and public spaces. Each entry in the dataset will include information on the type of waste, material composition, and recyclability. We will preprocess the data to ensure it is consistent, accurate, and relevant for training our AI model to effectively identify and categorize waste materials. This comprehensive dataset will be instrumental in enhancing the accuracy and reliability of Intellisort.</w:t>
+      </w:r>
     </w:p>
     <w:p>
       <w:pPr>
@@ -734,38 +746,6 @@
       <w:pPr>
         <w:numPr>
           <w:ilvl w:val="0"/>
-          <w:numId w:val="9"/>
-        </w:numPr>
-        <w:spacing w:before="0" w:after="200" w:line="276"/>
-        <w:ind w:right="0" w:left="720" w:hanging="360"/>
-        <w:jc w:val="left"/>
-        <w:rPr>
-          <w:rFonts w:ascii="Bahnschrift" w:hAnsi="Bahnschrift" w:cs="Bahnschrift" w:eastAsia="Bahnschrift"/>
-          <w:b/>
-          <w:color w:val="auto"/>
-          <w:spacing w:val="0"/>
-          <w:position w:val="0"/>
-          <w:sz w:val="22"/>
-          <w:shd w:fill="auto" w:val="clear"/>
-        </w:rPr>
-      </w:pPr>
-      <w:r>
-        <w:rPr>
-          <w:rFonts w:ascii="Bahnschrift" w:hAnsi="Bahnschrift" w:cs="Bahnschrift" w:eastAsia="Bahnschrift"/>
-          <w:b/>
-          <w:color w:val="auto"/>
-          <w:spacing w:val="0"/>
-          <w:position w:val="0"/>
-          <w:sz w:val="22"/>
-          <w:shd w:fill="auto" w:val="clear"/>
-        </w:rPr>
-        <w:t xml:space="preserve">Recipe Representation:</w:t>
-      </w:r>
-    </w:p>
-    <w:p>
-      <w:pPr>
-        <w:numPr>
-          <w:ilvl w:val="0"/>
           <w:numId w:val="10"/>
         </w:numPr>
         <w:spacing w:before="0" w:after="200" w:line="276"/>
@@ -773,101 +753,101 @@
         <w:jc w:val="left"/>
         <w:rPr>
           <w:rFonts w:ascii="Bahnschrift" w:hAnsi="Bahnschrift" w:cs="Bahnschrift" w:eastAsia="Bahnschrift"/>
-          <w:color w:val="auto"/>
-          <w:spacing w:val="0"/>
-          <w:position w:val="0"/>
-          <w:sz w:val="22"/>
-          <w:shd w:fill="auto" w:val="clear"/>
-        </w:rPr>
-      </w:pPr>
-      <w:r>
-        <w:rPr>
-          <w:rFonts w:ascii="Bahnschrift" w:hAnsi="Bahnschrift" w:cs="Bahnschrift" w:eastAsia="Bahnschrift"/>
-          <w:color w:val="auto"/>
-          <w:spacing w:val="0"/>
-          <w:position w:val="0"/>
-          <w:sz w:val="22"/>
-          <w:shd w:fill="auto" w:val="clear"/>
-        </w:rPr>
-        <w:t xml:space="preserve">Convert recipes into a vector space representation (e.g., TF-IDF or word embeddings).</w:t>
-      </w:r>
-    </w:p>
-    <w:p>
-      <w:pPr>
-        <w:numPr>
-          <w:ilvl w:val="0"/>
-          <w:numId w:val="10"/>
-        </w:numPr>
-        <w:spacing w:before="0" w:after="200" w:line="276"/>
-        <w:ind w:right="0" w:left="720" w:hanging="360"/>
-        <w:jc w:val="left"/>
-        <w:rPr>
-          <w:rFonts w:ascii="Bahnschrift" w:hAnsi="Bahnschrift" w:cs="Bahnschrift" w:eastAsia="Bahnschrift"/>
-          <w:color w:val="auto"/>
-          <w:spacing w:val="0"/>
-          <w:position w:val="0"/>
-          <w:sz w:val="22"/>
-          <w:shd w:fill="auto" w:val="clear"/>
-        </w:rPr>
-      </w:pPr>
-      <w:r>
-        <w:rPr>
-          <w:rFonts w:ascii="Bahnschrift" w:hAnsi="Bahnschrift" w:cs="Bahnschrift" w:eastAsia="Bahnschrift"/>
-          <w:color w:val="auto"/>
-          <w:spacing w:val="0"/>
-          <w:position w:val="0"/>
-          <w:sz w:val="22"/>
-          <w:shd w:fill="auto" w:val="clear"/>
-        </w:rPr>
-        <w:t xml:space="preserve">Use this representation to calculate similarity scores.</w:t>
-      </w:r>
-    </w:p>
-    <w:p>
-      <w:pPr>
-        <w:spacing w:before="0" w:after="200" w:line="276"/>
-        <w:ind w:right="0" w:left="0" w:firstLine="0"/>
-        <w:jc w:val="left"/>
-        <w:rPr>
-          <w:rFonts w:ascii="Bahnschrift" w:hAnsi="Bahnschrift" w:cs="Bahnschrift" w:eastAsia="Bahnschrift"/>
-          <w:color w:val="auto"/>
-          <w:spacing w:val="0"/>
-          <w:position w:val="0"/>
-          <w:sz w:val="22"/>
-          <w:shd w:fill="auto" w:val="clear"/>
-        </w:rPr>
-      </w:pPr>
-    </w:p>
-    <w:p>
-      <w:pPr>
-        <w:numPr>
-          <w:ilvl w:val="0"/>
-          <w:numId w:val="12"/>
-        </w:numPr>
-        <w:spacing w:before="0" w:after="200" w:line="276"/>
-        <w:ind w:right="0" w:left="720" w:hanging="360"/>
-        <w:jc w:val="left"/>
-        <w:rPr>
-          <w:rFonts w:ascii="Bahnschrift" w:hAnsi="Bahnschrift" w:cs="Bahnschrift" w:eastAsia="Bahnschrift"/>
-          <w:b/>
-          <w:color w:val="auto"/>
-          <w:spacing w:val="0"/>
-          <w:position w:val="0"/>
-          <w:sz w:val="22"/>
-          <w:shd w:fill="auto" w:val="clear"/>
-        </w:rPr>
-      </w:pPr>
-      <w:r>
-        <w:rPr>
-          <w:rFonts w:ascii="Bahnschrift" w:hAnsi="Bahnschrift" w:cs="Bahnschrift" w:eastAsia="Bahnschrift"/>
-          <w:b/>
-          <w:color w:val="auto"/>
-          <w:spacing w:val="0"/>
-          <w:position w:val="0"/>
-          <w:sz w:val="22"/>
-          <w:shd w:fill="auto" w:val="clear"/>
-        </w:rPr>
-        <w:t xml:space="preserve">Interactive Chatbot:</w:t>
-      </w:r>
+          <w:b/>
+          <w:color w:val="auto"/>
+          <w:spacing w:val="0"/>
+          <w:position w:val="0"/>
+          <w:sz w:val="22"/>
+          <w:shd w:fill="auto" w:val="clear"/>
+        </w:rPr>
+      </w:pPr>
+      <w:r>
+        <w:rPr>
+          <w:rFonts w:ascii="Bahnschrift" w:hAnsi="Bahnschrift" w:cs="Bahnschrift" w:eastAsia="Bahnschrift"/>
+          <w:b/>
+          <w:color w:val="auto"/>
+          <w:spacing w:val="0"/>
+          <w:position w:val="0"/>
+          <w:sz w:val="22"/>
+          <w:shd w:fill="auto" w:val="clear"/>
+        </w:rPr>
+        <w:t xml:space="preserve">Image Processing and Classification:</w:t>
+      </w:r>
+    </w:p>
+    <w:p>
+      <w:pPr>
+        <w:numPr>
+          <w:ilvl w:val="0"/>
+          <w:numId w:val="11"/>
+        </w:numPr>
+        <w:spacing w:before="0" w:after="200" w:line="276"/>
+        <w:ind w:right="0" w:left="720" w:hanging="360"/>
+        <w:jc w:val="left"/>
+        <w:rPr>
+          <w:rFonts w:ascii="Bahnschrift" w:hAnsi="Bahnschrift" w:cs="Bahnschrift" w:eastAsia="Bahnschrift"/>
+          <w:color w:val="auto"/>
+          <w:spacing w:val="0"/>
+          <w:position w:val="0"/>
+          <w:sz w:val="22"/>
+          <w:shd w:fill="auto" w:val="clear"/>
+        </w:rPr>
+      </w:pPr>
+      <w:r>
+        <w:rPr>
+          <w:rFonts w:ascii="Bahnschrift" w:hAnsi="Bahnschrift" w:cs="Bahnschrift" w:eastAsia="Bahnschrift"/>
+          <w:color w:val="auto"/>
+          <w:spacing w:val="0"/>
+          <w:position w:val="0"/>
+          <w:sz w:val="22"/>
+          <w:shd w:fill="auto" w:val="clear"/>
+        </w:rPr>
+        <w:t xml:space="preserve">Capture and Analyze Waste Images: Utilize camera inputs to capture images of waste materials and process them using an advanced AI model.</w:t>
+      </w:r>
+    </w:p>
+    <w:p>
+      <w:pPr>
+        <w:numPr>
+          <w:ilvl w:val="0"/>
+          <w:numId w:val="11"/>
+        </w:numPr>
+        <w:spacing w:before="0" w:after="200" w:line="276"/>
+        <w:ind w:right="0" w:left="720" w:hanging="360"/>
+        <w:jc w:val="left"/>
+        <w:rPr>
+          <w:rFonts w:ascii="Bahnschrift" w:hAnsi="Bahnschrift" w:cs="Bahnschrift" w:eastAsia="Bahnschrift"/>
+          <w:color w:val="auto"/>
+          <w:spacing w:val="0"/>
+          <w:position w:val="0"/>
+          <w:sz w:val="22"/>
+          <w:shd w:fill="auto" w:val="clear"/>
+        </w:rPr>
+      </w:pPr>
+      <w:r>
+        <w:rPr>
+          <w:rFonts w:ascii="Bahnschrift" w:hAnsi="Bahnschrift" w:cs="Bahnschrift" w:eastAsia="Bahnschrift"/>
+          <w:color w:val="auto"/>
+          <w:spacing w:val="0"/>
+          <w:position w:val="0"/>
+          <w:sz w:val="22"/>
+          <w:shd w:fill="auto" w:val="clear"/>
+        </w:rPr>
+        <w:t xml:space="preserve">Identify and Classify Waste: The AI model will identify and classify the waste, determining its type, material composition, and recyclability.</w:t>
+      </w:r>
+    </w:p>
+    <w:p>
+      <w:pPr>
+        <w:spacing w:before="0" w:after="200" w:line="276"/>
+        <w:ind w:right="0" w:left="0" w:firstLine="0"/>
+        <w:jc w:val="left"/>
+        <w:rPr>
+          <w:rFonts w:ascii="Bahnschrift" w:hAnsi="Bahnschrift" w:cs="Bahnschrift" w:eastAsia="Bahnschrift"/>
+          <w:color w:val="auto"/>
+          <w:spacing w:val="0"/>
+          <w:position w:val="0"/>
+          <w:sz w:val="22"/>
+          <w:shd w:fill="auto" w:val="clear"/>
+        </w:rPr>
+      </w:pPr>
     </w:p>
     <w:p>
       <w:pPr>
@@ -880,83 +860,115 @@
         <w:jc w:val="left"/>
         <w:rPr>
           <w:rFonts w:ascii="Bahnschrift" w:hAnsi="Bahnschrift" w:cs="Bahnschrift" w:eastAsia="Bahnschrift"/>
-          <w:color w:val="auto"/>
-          <w:spacing w:val="0"/>
-          <w:position w:val="0"/>
-          <w:sz w:val="22"/>
-          <w:shd w:fill="auto" w:val="clear"/>
-        </w:rPr>
-      </w:pPr>
-      <w:r>
-        <w:rPr>
-          <w:rFonts w:ascii="Bahnschrift" w:hAnsi="Bahnschrift" w:cs="Bahnschrift" w:eastAsia="Bahnschrift"/>
-          <w:color w:val="auto"/>
-          <w:spacing w:val="0"/>
-          <w:position w:val="0"/>
-          <w:sz w:val="22"/>
-          <w:shd w:fill="auto" w:val="clear"/>
-        </w:rPr>
-        <w:t xml:space="preserve">Develop a chatbot that engages with users during cooking.</w:t>
-      </w:r>
-    </w:p>
-    <w:p>
-      <w:pPr>
-        <w:numPr>
-          <w:ilvl w:val="0"/>
-          <w:numId w:val="13"/>
-        </w:numPr>
-        <w:spacing w:before="0" w:after="200" w:line="276"/>
-        <w:ind w:right="0" w:left="720" w:hanging="360"/>
-        <w:jc w:val="left"/>
-        <w:rPr>
-          <w:rFonts w:ascii="Bahnschrift" w:hAnsi="Bahnschrift" w:cs="Bahnschrift" w:eastAsia="Bahnschrift"/>
-          <w:color w:val="auto"/>
-          <w:spacing w:val="0"/>
-          <w:position w:val="0"/>
-          <w:sz w:val="22"/>
-          <w:shd w:fill="auto" w:val="clear"/>
-        </w:rPr>
-      </w:pPr>
-      <w:r>
-        <w:rPr>
-          <w:rFonts w:ascii="Bahnschrift" w:hAnsi="Bahnschrift" w:cs="Bahnschrift" w:eastAsia="Bahnschrift"/>
-          <w:color w:val="auto"/>
-          <w:spacing w:val="0"/>
-          <w:position w:val="0"/>
-          <w:sz w:val="22"/>
-          <w:shd w:fill="auto" w:val="clear"/>
-        </w:rPr>
-        <w:t xml:space="preserve">Ask questions like, “Have you preheated the oven?” or “Did you add the spices?”.</w:t>
-      </w:r>
-    </w:p>
-    <w:p>
-      <w:pPr>
-        <w:numPr>
-          <w:ilvl w:val="0"/>
-          <w:numId w:val="13"/>
-        </w:numPr>
-        <w:spacing w:before="0" w:after="200" w:line="276"/>
-        <w:ind w:right="0" w:left="720" w:hanging="360"/>
-        <w:jc w:val="left"/>
-        <w:rPr>
-          <w:rFonts w:ascii="Bahnschrift" w:hAnsi="Bahnschrift" w:cs="Bahnschrift" w:eastAsia="Bahnschrift"/>
-          <w:color w:val="auto"/>
-          <w:spacing w:val="0"/>
-          <w:position w:val="0"/>
-          <w:sz w:val="22"/>
-          <w:shd w:fill="auto" w:val="clear"/>
-        </w:rPr>
-      </w:pPr>
-      <w:r>
-        <w:rPr>
-          <w:rFonts w:ascii="Bahnschrift" w:hAnsi="Bahnschrift" w:cs="Bahnschrift" w:eastAsia="Bahnschrift"/>
-          <w:color w:val="auto"/>
-          <w:spacing w:val="0"/>
-          <w:position w:val="0"/>
-          <w:sz w:val="22"/>
-          <w:shd w:fill="auto" w:val="clear"/>
-        </w:rPr>
-        <w:t xml:space="preserve">Guide users through each step.</w:t>
+          <w:b/>
+          <w:color w:val="auto"/>
+          <w:spacing w:val="0"/>
+          <w:position w:val="0"/>
+          <w:sz w:val="22"/>
+          <w:shd w:fill="auto" w:val="clear"/>
+        </w:rPr>
+      </w:pPr>
+      <w:r>
+        <w:rPr>
+          <w:rFonts w:ascii="Bahnschrift" w:hAnsi="Bahnschrift" w:cs="Bahnschrift" w:eastAsia="Bahnschrift"/>
+          <w:b/>
+          <w:color w:val="auto"/>
+          <w:spacing w:val="0"/>
+          <w:position w:val="0"/>
+          <w:sz w:val="22"/>
+          <w:shd w:fill="auto" w:val="clear"/>
+        </w:rPr>
+        <w:t xml:space="preserve">Interactive User Guidance:</w:t>
+      </w:r>
+    </w:p>
+    <w:p>
+      <w:pPr>
+        <w:numPr>
+          <w:ilvl w:val="0"/>
+          <w:numId w:val="14"/>
+        </w:numPr>
+        <w:spacing w:before="0" w:after="200" w:line="276"/>
+        <w:ind w:right="0" w:left="720" w:hanging="360"/>
+        <w:jc w:val="left"/>
+        <w:rPr>
+          <w:rFonts w:ascii="Bahnschrift" w:hAnsi="Bahnschrift" w:cs="Bahnschrift" w:eastAsia="Bahnschrift"/>
+          <w:color w:val="auto"/>
+          <w:spacing w:val="0"/>
+          <w:position w:val="0"/>
+          <w:sz w:val="22"/>
+          <w:shd w:fill="auto" w:val="clear"/>
+        </w:rPr>
+      </w:pPr>
+      <w:r>
+        <w:rPr>
+          <w:rFonts w:ascii="Bahnschrift" w:hAnsi="Bahnschrift" w:cs="Bahnschrift" w:eastAsia="Bahnschrift"/>
+          <w:color w:val="auto"/>
+          <w:spacing w:val="0"/>
+          <w:position w:val="0"/>
+          <w:sz w:val="22"/>
+          <w:shd w:fill="auto" w:val="clear"/>
+        </w:rPr>
+        <w:t xml:space="preserve">Develop User Instructions: Create clear and detailed instructions for users on how to dispose of or recycle waste properly.</w:t>
+      </w:r>
+    </w:p>
+    <w:p>
+      <w:pPr>
+        <w:numPr>
+          <w:ilvl w:val="0"/>
+          <w:numId w:val="14"/>
+        </w:numPr>
+        <w:spacing w:before="0" w:after="200" w:line="276"/>
+        <w:ind w:right="0" w:left="720" w:hanging="360"/>
+        <w:jc w:val="left"/>
+        <w:rPr>
+          <w:rFonts w:ascii="Bahnschrift" w:hAnsi="Bahnschrift" w:cs="Bahnschrift" w:eastAsia="Bahnschrift"/>
+          <w:color w:val="auto"/>
+          <w:spacing w:val="0"/>
+          <w:position w:val="0"/>
+          <w:sz w:val="22"/>
+          <w:shd w:fill="auto" w:val="clear"/>
+        </w:rPr>
+      </w:pPr>
+      <w:r>
+        <w:rPr>
+          <w:rFonts w:ascii="Bahnschrift" w:hAnsi="Bahnschrift" w:cs="Bahnschrift" w:eastAsia="Bahnschrift"/>
+          <w:color w:val="auto"/>
+          <w:spacing w:val="0"/>
+          <w:position w:val="0"/>
+          <w:sz w:val="22"/>
+          <w:shd w:fill="auto" w:val="clear"/>
+        </w:rPr>
+        <w:t xml:space="preserve">Provide Real-Time Feedback: Offer real-time feedback and guidance to users, such as confirming the waste type and suggesting the best disposal or recycling methods.</w:t>
+      </w:r>
+    </w:p>
+    <w:p>
+      <w:pPr>
+        <w:numPr>
+          <w:ilvl w:val="0"/>
+          <w:numId w:val="14"/>
+        </w:numPr>
+        <w:spacing w:before="0" w:after="200" w:line="276"/>
+        <w:ind w:right="0" w:left="720" w:hanging="360"/>
+        <w:jc w:val="left"/>
+        <w:rPr>
+          <w:rFonts w:ascii="Bahnschrift" w:hAnsi="Bahnschrift" w:cs="Bahnschrift" w:eastAsia="Bahnschrift"/>
+          <w:color w:val="auto"/>
+          <w:spacing w:val="0"/>
+          <w:position w:val="0"/>
+          <w:sz w:val="22"/>
+          <w:shd w:fill="auto" w:val="clear"/>
+        </w:rPr>
+      </w:pPr>
+      <w:r>
+        <w:rPr>
+          <w:rFonts w:ascii="Bahnschrift" w:hAnsi="Bahnschrift" w:cs="Bahnschrift" w:eastAsia="Bahnschrift"/>
+          <w:color w:val="auto"/>
+          <w:spacing w:val="0"/>
+          <w:position w:val="0"/>
+          <w:sz w:val="22"/>
+          <w:shd w:fill="auto" w:val="clear"/>
+        </w:rPr>
+        <w:t xml:space="preserve">Step-by-Step Recycling Process: Guide users through each step of the recycling process, ensuring they understand how to handle each type of waste material effectively.</w:t>
       </w:r>
     </w:p>
     <w:p>
@@ -1033,90 +1045,191 @@
       <w:pPr>
         <w:numPr>
           <w:ilvl w:val="0"/>
-          <w:numId w:val="15"/>
-        </w:numPr>
-        <w:spacing w:before="0" w:after="200" w:line="276"/>
-        <w:ind w:right="0" w:left="720" w:hanging="360"/>
-        <w:jc w:val="left"/>
-        <w:rPr>
-          <w:rFonts w:ascii="Bahnschrift" w:hAnsi="Bahnschrift" w:cs="Bahnschrift" w:eastAsia="Bahnschrift"/>
-          <w:color w:val="auto"/>
-          <w:spacing w:val="0"/>
-          <w:position w:val="0"/>
-          <w:sz w:val="22"/>
-          <w:shd w:fill="auto" w:val="clear"/>
-        </w:rPr>
-      </w:pPr>
-      <w:r>
-        <w:rPr>
-          <w:rFonts w:ascii="Bahnschrift" w:hAnsi="Bahnschrift" w:cs="Bahnschrift" w:eastAsia="Bahnschrift"/>
-          <w:color w:val="auto"/>
-          <w:spacing w:val="0"/>
-          <w:position w:val="0"/>
-          <w:sz w:val="22"/>
-          <w:shd w:fill="auto" w:val="clear"/>
-        </w:rPr>
-        <w:t xml:space="preserve">Improved recipe recommendations tailored to user preferences.</w:t>
-      </w:r>
-    </w:p>
-    <w:p>
-      <w:pPr>
-        <w:numPr>
-          <w:ilvl w:val="0"/>
-          <w:numId w:val="15"/>
-        </w:numPr>
-        <w:spacing w:before="0" w:after="200" w:line="276"/>
-        <w:ind w:right="0" w:left="720" w:hanging="360"/>
-        <w:jc w:val="left"/>
-        <w:rPr>
-          <w:rFonts w:ascii="Bahnschrift" w:hAnsi="Bahnschrift" w:cs="Bahnschrift" w:eastAsia="Bahnschrift"/>
-          <w:color w:val="auto"/>
-          <w:spacing w:val="0"/>
-          <w:position w:val="0"/>
-          <w:sz w:val="22"/>
-          <w:shd w:fill="auto" w:val="clear"/>
-        </w:rPr>
-      </w:pPr>
-      <w:r>
-        <w:rPr>
-          <w:rFonts w:ascii="Bahnschrift" w:hAnsi="Bahnschrift" w:cs="Bahnschrift" w:eastAsia="Bahnschrift"/>
-          <w:color w:val="auto"/>
-          <w:spacing w:val="0"/>
-          <w:position w:val="0"/>
-          <w:sz w:val="22"/>
-          <w:shd w:fill="auto" w:val="clear"/>
-        </w:rPr>
-        <w:t xml:space="preserve">Enhanced cooking experiences with real-time guidance.</w:t>
-      </w:r>
-    </w:p>
-    <w:p>
-      <w:pPr>
-        <w:numPr>
-          <w:ilvl w:val="0"/>
-          <w:numId w:val="15"/>
-        </w:numPr>
-        <w:spacing w:before="0" w:after="200" w:line="276"/>
-        <w:ind w:right="0" w:left="720" w:hanging="360"/>
-        <w:jc w:val="left"/>
-        <w:rPr>
-          <w:rFonts w:ascii="Bahnschrift" w:hAnsi="Bahnschrift" w:cs="Bahnschrift" w:eastAsia="Bahnschrift"/>
-          <w:color w:val="auto"/>
-          <w:spacing w:val="0"/>
-          <w:position w:val="0"/>
-          <w:sz w:val="22"/>
-          <w:shd w:fill="auto" w:val="clear"/>
-        </w:rPr>
-      </w:pPr>
-      <w:r>
-        <w:rPr>
-          <w:rFonts w:ascii="Bahnschrift" w:hAnsi="Bahnschrift" w:cs="Bahnschrift" w:eastAsia="Bahnschrift"/>
-          <w:color w:val="auto"/>
-          <w:spacing w:val="0"/>
-          <w:position w:val="0"/>
-          <w:sz w:val="22"/>
-          <w:shd w:fill="auto" w:val="clear"/>
-        </w:rPr>
-        <w:t xml:space="preserve">Increased user confidence in trying new recipes.</w:t>
+          <w:numId w:val="16"/>
+        </w:numPr>
+        <w:spacing w:before="0" w:after="200" w:line="276"/>
+        <w:ind w:right="0" w:left="720" w:hanging="360"/>
+        <w:jc w:val="left"/>
+        <w:rPr>
+          <w:rFonts w:ascii="Bahnschrift" w:hAnsi="Bahnschrift" w:cs="Bahnschrift" w:eastAsia="Bahnschrift"/>
+          <w:color w:val="auto"/>
+          <w:spacing w:val="0"/>
+          <w:position w:val="0"/>
+          <w:sz w:val="22"/>
+          <w:shd w:fill="auto" w:val="clear"/>
+        </w:rPr>
+      </w:pPr>
+      <w:r>
+        <w:rPr>
+          <w:rFonts w:ascii="Bahnschrift" w:hAnsi="Bahnschrift" w:cs="Bahnschrift" w:eastAsia="Bahnschrift"/>
+          <w:color w:val="auto"/>
+          <w:spacing w:val="0"/>
+          <w:position w:val="0"/>
+          <w:sz w:val="22"/>
+          <w:shd w:fill="auto" w:val="clear"/>
+        </w:rPr>
+        <w:t xml:space="preserve">Improved waste sorting accuracy and efficiency.</w:t>
+      </w:r>
+    </w:p>
+    <w:p>
+      <w:pPr>
+        <w:numPr>
+          <w:ilvl w:val="0"/>
+          <w:numId w:val="16"/>
+        </w:numPr>
+        <w:spacing w:before="0" w:after="200" w:line="276"/>
+        <w:ind w:right="0" w:left="720" w:hanging="360"/>
+        <w:jc w:val="left"/>
+        <w:rPr>
+          <w:rFonts w:ascii="Bahnschrift" w:hAnsi="Bahnschrift" w:cs="Bahnschrift" w:eastAsia="Bahnschrift"/>
+          <w:color w:val="auto"/>
+          <w:spacing w:val="0"/>
+          <w:position w:val="0"/>
+          <w:sz w:val="22"/>
+          <w:shd w:fill="auto" w:val="clear"/>
+        </w:rPr>
+      </w:pPr>
+      <w:r>
+        <w:rPr>
+          <w:rFonts w:ascii="Bahnschrift" w:hAnsi="Bahnschrift" w:cs="Bahnschrift" w:eastAsia="Bahnschrift"/>
+          <w:color w:val="auto"/>
+          <w:spacing w:val="0"/>
+          <w:position w:val="0"/>
+          <w:sz w:val="22"/>
+          <w:shd w:fill="auto" w:val="clear"/>
+        </w:rPr>
+        <w:t xml:space="preserve">Enhanced user understanding and participation in recycling efforts.</w:t>
+      </w:r>
+    </w:p>
+    <w:p>
+      <w:pPr>
+        <w:numPr>
+          <w:ilvl w:val="0"/>
+          <w:numId w:val="16"/>
+        </w:numPr>
+        <w:spacing w:before="0" w:after="200" w:line="276"/>
+        <w:ind w:right="0" w:left="720" w:hanging="360"/>
+        <w:jc w:val="left"/>
+        <w:rPr>
+          <w:rFonts w:ascii="Bahnschrift" w:hAnsi="Bahnschrift" w:cs="Bahnschrift" w:eastAsia="Bahnschrift"/>
+          <w:color w:val="auto"/>
+          <w:spacing w:val="0"/>
+          <w:position w:val="0"/>
+          <w:sz w:val="22"/>
+          <w:shd w:fill="auto" w:val="clear"/>
+        </w:rPr>
+      </w:pPr>
+      <w:r>
+        <w:rPr>
+          <w:rFonts w:ascii="Bahnschrift" w:hAnsi="Bahnschrift" w:cs="Bahnschrift" w:eastAsia="Bahnschrift"/>
+          <w:color w:val="auto"/>
+          <w:spacing w:val="0"/>
+          <w:position w:val="0"/>
+          <w:sz w:val="22"/>
+          <w:shd w:fill="auto" w:val="clear"/>
+        </w:rPr>
+        <w:t xml:space="preserve">Increased recycling rates and reduced waste contamination.</w:t>
+      </w:r>
+    </w:p>
+    <w:p>
+      <w:pPr>
+        <w:numPr>
+          <w:ilvl w:val="0"/>
+          <w:numId w:val="16"/>
+        </w:numPr>
+        <w:spacing w:before="0" w:after="200" w:line="276"/>
+        <w:ind w:right="0" w:left="720" w:hanging="360"/>
+        <w:jc w:val="left"/>
+        <w:rPr>
+          <w:rFonts w:ascii="Bahnschrift" w:hAnsi="Bahnschrift" w:cs="Bahnschrift" w:eastAsia="Bahnschrift"/>
+          <w:color w:val="auto"/>
+          <w:spacing w:val="0"/>
+          <w:position w:val="0"/>
+          <w:sz w:val="22"/>
+          <w:shd w:fill="auto" w:val="clear"/>
+        </w:rPr>
+      </w:pPr>
+      <w:r>
+        <w:rPr>
+          <w:rFonts w:ascii="Bahnschrift" w:hAnsi="Bahnschrift" w:cs="Bahnschrift" w:eastAsia="Bahnschrift"/>
+          <w:color w:val="auto"/>
+          <w:spacing w:val="0"/>
+          <w:position w:val="0"/>
+          <w:sz w:val="22"/>
+          <w:shd w:fill="auto" w:val="clear"/>
+        </w:rPr>
+        <w:t xml:space="preserve">Greater user engagement through interactive and informative guidance.</w:t>
+      </w:r>
+    </w:p>
+    <w:p>
+      <w:pPr>
+        <w:numPr>
+          <w:ilvl w:val="0"/>
+          <w:numId w:val="16"/>
+        </w:numPr>
+        <w:spacing w:before="0" w:after="200" w:line="276"/>
+        <w:ind w:right="0" w:left="720" w:hanging="360"/>
+        <w:jc w:val="left"/>
+        <w:rPr>
+          <w:rFonts w:ascii="Bahnschrift" w:hAnsi="Bahnschrift" w:cs="Bahnschrift" w:eastAsia="Bahnschrift"/>
+          <w:color w:val="auto"/>
+          <w:spacing w:val="0"/>
+          <w:position w:val="0"/>
+          <w:sz w:val="22"/>
+          <w:shd w:fill="auto" w:val="clear"/>
+        </w:rPr>
+      </w:pPr>
+      <w:r>
+        <w:rPr>
+          <w:rFonts w:ascii="Bahnschrift" w:hAnsi="Bahnschrift" w:cs="Bahnschrift" w:eastAsia="Bahnschrift"/>
+          <w:color w:val="auto"/>
+          <w:spacing w:val="0"/>
+          <w:position w:val="0"/>
+          <w:sz w:val="22"/>
+          <w:shd w:fill="auto" w:val="clear"/>
+        </w:rPr>
+        <w:t xml:space="preserve">Positive environmental impact through sustainable waste management practices.</w:t>
+      </w:r>
+    </w:p>
+    <w:p>
+      <w:pPr>
+        <w:spacing w:before="0" w:after="200" w:line="276"/>
+        <w:ind w:right="0" w:left="0" w:firstLine="0"/>
+        <w:jc w:val="left"/>
+        <w:rPr>
+          <w:rFonts w:ascii="Bahnschrift" w:hAnsi="Bahnschrift" w:cs="Bahnschrift" w:eastAsia="Bahnschrift"/>
+          <w:color w:val="auto"/>
+          <w:spacing w:val="0"/>
+          <w:position w:val="0"/>
+          <w:sz w:val="22"/>
+          <w:shd w:fill="auto" w:val="clear"/>
+        </w:rPr>
+      </w:pPr>
+    </w:p>
+    <w:p>
+      <w:pPr>
+        <w:spacing w:before="0" w:after="200" w:line="276"/>
+        <w:ind w:right="0" w:left="0" w:firstLine="0"/>
+        <w:jc w:val="left"/>
+        <w:rPr>
+          <w:rFonts w:ascii="Bahnschrift" w:hAnsi="Bahnschrift" w:cs="Bahnschrift" w:eastAsia="Bahnschrift"/>
+          <w:color w:val="auto"/>
+          <w:spacing w:val="0"/>
+          <w:position w:val="0"/>
+          <w:sz w:val="22"/>
+          <w:shd w:fill="auto" w:val="clear"/>
+        </w:rPr>
+      </w:pPr>
+      <w:r>
+        <w:rPr>
+          <w:rFonts w:ascii="Bahnschrift" w:hAnsi="Bahnschrift" w:cs="Bahnschrift" w:eastAsia="Bahnschrift"/>
+          <w:color w:val="auto"/>
+          <w:spacing w:val="0"/>
+          <w:position w:val="0"/>
+          <w:sz w:val="22"/>
+          <w:shd w:fill="auto" w:val="clear"/>
+        </w:rPr>
+        <w:t xml:space="preserve">These outcomes will contribute to a more sustainable and eco-friendly community with better waste management practices facilitated by Intellisort.</w:t>
       </w:r>
     </w:p>
     <w:p>
@@ -1192,30 +1305,30 @@
       <w:pPr>
         <w:numPr>
           <w:ilvl w:val="0"/>
-          <w:numId w:val="17"/>
-        </w:numPr>
-        <w:spacing w:before="0" w:after="200" w:line="276"/>
-        <w:ind w:right="0" w:left="720" w:hanging="360"/>
-        <w:jc w:val="left"/>
-        <w:rPr>
-          <w:rFonts w:ascii="Bahnschrift" w:hAnsi="Bahnschrift" w:cs="Bahnschrift" w:eastAsia="Bahnschrift"/>
-          <w:color w:val="auto"/>
-          <w:spacing w:val="0"/>
-          <w:position w:val="0"/>
-          <w:sz w:val="22"/>
-          <w:shd w:fill="auto" w:val="clear"/>
-        </w:rPr>
-      </w:pPr>
-      <w:r>
-        <w:rPr>
-          <w:rFonts w:ascii="Bahnschrift" w:hAnsi="Bahnschrift" w:cs="Bahnschrift" w:eastAsia="Bahnschrift"/>
-          <w:color w:val="auto"/>
-          <w:spacing w:val="0"/>
-          <w:position w:val="0"/>
-          <w:sz w:val="22"/>
-          <w:shd w:fill="auto" w:val="clear"/>
-        </w:rPr>
-        <w:t xml:space="preserve">Gather and preprocess recipe data.</w:t>
+          <w:numId w:val="18"/>
+        </w:numPr>
+        <w:spacing w:before="0" w:after="200" w:line="276"/>
+        <w:ind w:right="0" w:left="720" w:hanging="360"/>
+        <w:jc w:val="left"/>
+        <w:rPr>
+          <w:rFonts w:ascii="Bahnschrift" w:hAnsi="Bahnschrift" w:cs="Bahnschrift" w:eastAsia="Bahnschrift"/>
+          <w:color w:val="auto"/>
+          <w:spacing w:val="0"/>
+          <w:position w:val="0"/>
+          <w:sz w:val="22"/>
+          <w:shd w:fill="auto" w:val="clear"/>
+        </w:rPr>
+      </w:pPr>
+      <w:r>
+        <w:rPr>
+          <w:rFonts w:ascii="Bahnschrift" w:hAnsi="Bahnschrift" w:cs="Bahnschrift" w:eastAsia="Bahnschrift"/>
+          <w:color w:val="auto"/>
+          <w:spacing w:val="0"/>
+          <w:position w:val="0"/>
+          <w:sz w:val="22"/>
+          <w:shd w:fill="auto" w:val="clear"/>
+        </w:rPr>
+        <w:t xml:space="preserve">Gather and preprocess waste image data from various sources.</w:t>
       </w:r>
     </w:p>
     <w:p>
@@ -1265,30 +1378,30 @@
       <w:pPr>
         <w:numPr>
           <w:ilvl w:val="0"/>
-          <w:numId w:val="19"/>
-        </w:numPr>
-        <w:spacing w:before="0" w:after="200" w:line="276"/>
-        <w:ind w:right="0" w:left="720" w:hanging="360"/>
-        <w:jc w:val="left"/>
-        <w:rPr>
-          <w:rFonts w:ascii="Bahnschrift" w:hAnsi="Bahnschrift" w:cs="Bahnschrift" w:eastAsia="Bahnschrift"/>
-          <w:color w:val="auto"/>
-          <w:spacing w:val="0"/>
-          <w:position w:val="0"/>
-          <w:sz w:val="22"/>
-          <w:shd w:fill="auto" w:val="clear"/>
-        </w:rPr>
-      </w:pPr>
-      <w:r>
-        <w:rPr>
-          <w:rFonts w:ascii="Bahnschrift" w:hAnsi="Bahnschrift" w:cs="Bahnschrift" w:eastAsia="Bahnschrift"/>
-          <w:color w:val="auto"/>
-          <w:spacing w:val="0"/>
-          <w:position w:val="0"/>
-          <w:sz w:val="22"/>
-          <w:shd w:fill="auto" w:val="clear"/>
-        </w:rPr>
-        <w:t xml:space="preserve">Implement content-based filtering and NLG components.</w:t>
+          <w:numId w:val="20"/>
+        </w:numPr>
+        <w:spacing w:before="0" w:after="200" w:line="276"/>
+        <w:ind w:right="0" w:left="720" w:hanging="360"/>
+        <w:jc w:val="left"/>
+        <w:rPr>
+          <w:rFonts w:ascii="Bahnschrift" w:hAnsi="Bahnschrift" w:cs="Bahnschrift" w:eastAsia="Bahnschrift"/>
+          <w:color w:val="auto"/>
+          <w:spacing w:val="0"/>
+          <w:position w:val="0"/>
+          <w:sz w:val="22"/>
+          <w:shd w:fill="auto" w:val="clear"/>
+        </w:rPr>
+      </w:pPr>
+      <w:r>
+        <w:rPr>
+          <w:rFonts w:ascii="Bahnschrift" w:hAnsi="Bahnschrift" w:cs="Bahnschrift" w:eastAsia="Bahnschrift"/>
+          <w:color w:val="auto"/>
+          <w:spacing w:val="0"/>
+          <w:position w:val="0"/>
+          <w:sz w:val="22"/>
+          <w:shd w:fill="auto" w:val="clear"/>
+        </w:rPr>
+        <w:t xml:space="preserve">Implement image processing and natural language generation (NLG) components.</w:t>
       </w:r>
     </w:p>
     <w:p>
@@ -1338,60 +1451,60 @@
       <w:pPr>
         <w:numPr>
           <w:ilvl w:val="0"/>
-          <w:numId w:val="21"/>
-        </w:numPr>
-        <w:spacing w:before="0" w:after="200" w:line="276"/>
-        <w:ind w:right="0" w:left="720" w:hanging="360"/>
-        <w:jc w:val="left"/>
-        <w:rPr>
-          <w:rFonts w:ascii="Bahnschrift" w:hAnsi="Bahnschrift" w:cs="Bahnschrift" w:eastAsia="Bahnschrift"/>
-          <w:color w:val="auto"/>
-          <w:spacing w:val="0"/>
-          <w:position w:val="0"/>
-          <w:sz w:val="22"/>
-          <w:shd w:fill="auto" w:val="clear"/>
-        </w:rPr>
-      </w:pPr>
-      <w:r>
-        <w:rPr>
-          <w:rFonts w:ascii="Bahnschrift" w:hAnsi="Bahnschrift" w:cs="Bahnschrift" w:eastAsia="Bahnschrift"/>
-          <w:color w:val="auto"/>
-          <w:spacing w:val="0"/>
-          <w:position w:val="0"/>
-          <w:sz w:val="22"/>
-          <w:shd w:fill="auto" w:val="clear"/>
-        </w:rPr>
-        <w:t xml:space="preserve">Train the model on the dataset.</w:t>
-      </w:r>
-    </w:p>
-    <w:p>
-      <w:pPr>
-        <w:numPr>
-          <w:ilvl w:val="0"/>
-          <w:numId w:val="21"/>
-        </w:numPr>
-        <w:spacing w:before="0" w:after="200" w:line="276"/>
-        <w:ind w:right="0" w:left="720" w:hanging="360"/>
-        <w:jc w:val="left"/>
-        <w:rPr>
-          <w:rFonts w:ascii="Bahnschrift" w:hAnsi="Bahnschrift" w:cs="Bahnschrift" w:eastAsia="Bahnschrift"/>
-          <w:color w:val="auto"/>
-          <w:spacing w:val="0"/>
-          <w:position w:val="0"/>
-          <w:sz w:val="22"/>
-          <w:shd w:fill="auto" w:val="clear"/>
-        </w:rPr>
-      </w:pPr>
-      <w:r>
-        <w:rPr>
-          <w:rFonts w:ascii="Bahnschrift" w:hAnsi="Bahnschrift" w:cs="Bahnschrift" w:eastAsia="Bahnschrift"/>
-          <w:color w:val="auto"/>
-          <w:spacing w:val="0"/>
-          <w:position w:val="0"/>
-          <w:sz w:val="22"/>
-          <w:shd w:fill="auto" w:val="clear"/>
-        </w:rPr>
-        <w:t xml:space="preserve">Evaluate performance using user feedback.</w:t>
+          <w:numId w:val="22"/>
+        </w:numPr>
+        <w:spacing w:before="0" w:after="200" w:line="276"/>
+        <w:ind w:right="0" w:left="720" w:hanging="360"/>
+        <w:jc w:val="left"/>
+        <w:rPr>
+          <w:rFonts w:ascii="Bahnschrift" w:hAnsi="Bahnschrift" w:cs="Bahnschrift" w:eastAsia="Bahnschrift"/>
+          <w:color w:val="auto"/>
+          <w:spacing w:val="0"/>
+          <w:position w:val="0"/>
+          <w:sz w:val="22"/>
+          <w:shd w:fill="auto" w:val="clear"/>
+        </w:rPr>
+      </w:pPr>
+      <w:r>
+        <w:rPr>
+          <w:rFonts w:ascii="Bahnschrift" w:hAnsi="Bahnschrift" w:cs="Bahnschrift" w:eastAsia="Bahnschrift"/>
+          <w:color w:val="auto"/>
+          <w:spacing w:val="0"/>
+          <w:position w:val="0"/>
+          <w:sz w:val="22"/>
+          <w:shd w:fill="auto" w:val="clear"/>
+        </w:rPr>
+        <w:t xml:space="preserve">Train the AI model on the dataset.</w:t>
+      </w:r>
+    </w:p>
+    <w:p>
+      <w:pPr>
+        <w:numPr>
+          <w:ilvl w:val="0"/>
+          <w:numId w:val="22"/>
+        </w:numPr>
+        <w:spacing w:before="0" w:after="200" w:line="276"/>
+        <w:ind w:right="0" w:left="720" w:hanging="360"/>
+        <w:jc w:val="left"/>
+        <w:rPr>
+          <w:rFonts w:ascii="Bahnschrift" w:hAnsi="Bahnschrift" w:cs="Bahnschrift" w:eastAsia="Bahnschrift"/>
+          <w:color w:val="auto"/>
+          <w:spacing w:val="0"/>
+          <w:position w:val="0"/>
+          <w:sz w:val="22"/>
+          <w:shd w:fill="auto" w:val="clear"/>
+        </w:rPr>
+      </w:pPr>
+      <w:r>
+        <w:rPr>
+          <w:rFonts w:ascii="Bahnschrift" w:hAnsi="Bahnschrift" w:cs="Bahnschrift" w:eastAsia="Bahnschrift"/>
+          <w:color w:val="auto"/>
+          <w:spacing w:val="0"/>
+          <w:position w:val="0"/>
+          <w:sz w:val="22"/>
+          <w:shd w:fill="auto" w:val="clear"/>
+        </w:rPr>
+        <w:t xml:space="preserve">Evaluate the model's performance using user feedback and real-world testing.</w:t>
       </w:r>
     </w:p>
     <w:p>
@@ -1441,30 +1554,60 @@
       <w:pPr>
         <w:numPr>
           <w:ilvl w:val="0"/>
-          <w:numId w:val="23"/>
-        </w:numPr>
-        <w:spacing w:before="0" w:after="200" w:line="276"/>
-        <w:ind w:right="0" w:left="720" w:hanging="360"/>
-        <w:jc w:val="left"/>
-        <w:rPr>
-          <w:rFonts w:ascii="Bahnschrift" w:hAnsi="Bahnschrift" w:cs="Bahnschrift" w:eastAsia="Bahnschrift"/>
-          <w:color w:val="auto"/>
-          <w:spacing w:val="0"/>
-          <w:position w:val="0"/>
-          <w:sz w:val="22"/>
-          <w:shd w:fill="auto" w:val="clear"/>
-        </w:rPr>
-      </w:pPr>
-      <w:r>
-        <w:rPr>
-          <w:rFonts w:ascii="Bahnschrift" w:hAnsi="Bahnschrift" w:cs="Bahnschrift" w:eastAsia="Bahnschrift"/>
-          <w:color w:val="auto"/>
-          <w:spacing w:val="0"/>
-          <w:position w:val="0"/>
-          <w:sz w:val="22"/>
-          <w:shd w:fill="auto" w:val="clear"/>
-        </w:rPr>
-        <w:t xml:space="preserve">Integrate the chatbot into a user-friendly app.</w:t>
+          <w:numId w:val="24"/>
+        </w:numPr>
+        <w:spacing w:before="0" w:after="200" w:line="276"/>
+        <w:ind w:right="0" w:left="720" w:hanging="360"/>
+        <w:jc w:val="left"/>
+        <w:rPr>
+          <w:rFonts w:ascii="Bahnschrift" w:hAnsi="Bahnschrift" w:cs="Bahnschrift" w:eastAsia="Bahnschrift"/>
+          <w:color w:val="auto"/>
+          <w:spacing w:val="0"/>
+          <w:position w:val="0"/>
+          <w:sz w:val="22"/>
+          <w:shd w:fill="auto" w:val="clear"/>
+        </w:rPr>
+      </w:pPr>
+      <w:r>
+        <w:rPr>
+          <w:rFonts w:ascii="Bahnschrift" w:hAnsi="Bahnschrift" w:cs="Bahnschrift" w:eastAsia="Bahnschrift"/>
+          <w:color w:val="auto"/>
+          <w:spacing w:val="0"/>
+          <w:position w:val="0"/>
+          <w:sz w:val="22"/>
+          <w:shd w:fill="auto" w:val="clear"/>
+        </w:rPr>
+        <w:t xml:space="preserve">Integrate the AI model into the Next.js application.</w:t>
+      </w:r>
+    </w:p>
+    <w:p>
+      <w:pPr>
+        <w:numPr>
+          <w:ilvl w:val="0"/>
+          <w:numId w:val="24"/>
+        </w:numPr>
+        <w:spacing w:before="0" w:after="200" w:line="276"/>
+        <w:ind w:right="0" w:left="720" w:hanging="360"/>
+        <w:jc w:val="left"/>
+        <w:rPr>
+          <w:rFonts w:ascii="Bahnschrift" w:hAnsi="Bahnschrift" w:cs="Bahnschrift" w:eastAsia="Bahnschrift"/>
+          <w:color w:val="auto"/>
+          <w:spacing w:val="0"/>
+          <w:position w:val="0"/>
+          <w:sz w:val="22"/>
+          <w:shd w:fill="auto" w:val="clear"/>
+        </w:rPr>
+      </w:pPr>
+      <w:r>
+        <w:rPr>
+          <w:rFonts w:ascii="Bahnschrift" w:hAnsi="Bahnschrift" w:cs="Bahnschrift" w:eastAsia="Bahnschrift"/>
+          <w:color w:val="auto"/>
+          <w:spacing w:val="0"/>
+          <w:position w:val="0"/>
+          <w:sz w:val="22"/>
+          <w:shd w:fill="auto" w:val="clear"/>
+        </w:rPr>
+        <w:t xml:space="preserve">Deploy the Intellisort platform for user access.</w:t>
       </w:r>
     </w:p>
     <w:p>
@@ -1514,30 +1657,30 @@
       <w:pPr>
         <w:numPr>
           <w:ilvl w:val="0"/>
-          <w:numId w:val="25"/>
-        </w:numPr>
-        <w:spacing w:before="0" w:after="200" w:line="276"/>
-        <w:ind w:right="0" w:left="720" w:hanging="360"/>
-        <w:jc w:val="left"/>
-        <w:rPr>
-          <w:rFonts w:ascii="Bahnschrift" w:hAnsi="Bahnschrift" w:cs="Bahnschrift" w:eastAsia="Bahnschrift"/>
-          <w:color w:val="auto"/>
-          <w:spacing w:val="0"/>
-          <w:position w:val="0"/>
-          <w:sz w:val="22"/>
-          <w:shd w:fill="auto" w:val="clear"/>
-        </w:rPr>
-      </w:pPr>
-      <w:r>
-        <w:rPr>
-          <w:rFonts w:ascii="Bahnschrift" w:hAnsi="Bahnschrift" w:cs="Bahnschrift" w:eastAsia="Bahnschrift"/>
-          <w:color w:val="auto"/>
-          <w:spacing w:val="0"/>
-          <w:position w:val="0"/>
-          <w:sz w:val="22"/>
-          <w:shd w:fill="auto" w:val="clear"/>
-        </w:rPr>
-        <w:t xml:space="preserve">Maintain detailed records of progress.</w:t>
+          <w:numId w:val="26"/>
+        </w:numPr>
+        <w:spacing w:before="0" w:after="200" w:line="276"/>
+        <w:ind w:right="0" w:left="720" w:hanging="360"/>
+        <w:jc w:val="left"/>
+        <w:rPr>
+          <w:rFonts w:ascii="Bahnschrift" w:hAnsi="Bahnschrift" w:cs="Bahnschrift" w:eastAsia="Bahnschrift"/>
+          <w:color w:val="auto"/>
+          <w:spacing w:val="0"/>
+          <w:position w:val="0"/>
+          <w:sz w:val="22"/>
+          <w:shd w:fill="auto" w:val="clear"/>
+        </w:rPr>
+      </w:pPr>
+      <w:r>
+        <w:rPr>
+          <w:rFonts w:ascii="Bahnschrift" w:hAnsi="Bahnschrift" w:cs="Bahnschrift" w:eastAsia="Bahnschrift"/>
+          <w:color w:val="auto"/>
+          <w:spacing w:val="0"/>
+          <w:position w:val="0"/>
+          <w:sz w:val="22"/>
+          <w:shd w:fill="auto" w:val="clear"/>
+        </w:rPr>
+        <w:t xml:space="preserve">Maintain detailed records of progress and results throughout the project.</w:t>
       </w:r>
     </w:p>
     <w:p>
@@ -1586,7 +1729,7 @@
       <w:pPr>
         <w:numPr>
           <w:ilvl w:val="0"/>
-          <w:numId w:val="27"/>
+          <w:numId w:val="28"/>
         </w:numPr>
         <w:spacing w:before="0" w:after="200" w:line="276"/>
         <w:ind w:right="0" w:left="720" w:hanging="360"/>
@@ -1621,14 +1764,14 @@
           <w:sz w:val="22"/>
           <w:shd w:fill="auto" w:val="clear"/>
         </w:rPr>
-        <w:t xml:space="preserve"> Python, TensorFlow, NLTK, Flask (for chatbot interface)</w:t>
-      </w:r>
-    </w:p>
-    <w:p>
-      <w:pPr>
-        <w:numPr>
-          <w:ilvl w:val="0"/>
-          <w:numId w:val="27"/>
+        <w:t xml:space="preserve"> Next.js, TensorFlow, React, Node.js, Google Generative AI API</w:t>
+      </w:r>
+    </w:p>
+    <w:p>
+      <w:pPr>
+        <w:numPr>
+          <w:ilvl w:val="0"/>
+          <w:numId w:val="28"/>
         </w:numPr>
         <w:spacing w:before="0" w:after="200" w:line="276"/>
         <w:ind w:right="0" w:left="720" w:hanging="360"/>
@@ -1670,7 +1813,7 @@
       <w:pPr>
         <w:numPr>
           <w:ilvl w:val="0"/>
-          <w:numId w:val="27"/>
+          <w:numId w:val="28"/>
         </w:numPr>
         <w:spacing w:before="0" w:after="200" w:line="276"/>
         <w:ind w:right="0" w:left="720" w:hanging="360"/>
@@ -1705,7 +1848,7 @@
           <w:sz w:val="22"/>
           <w:shd w:fill="auto" w:val="clear"/>
         </w:rPr>
-        <w:t xml:space="preserve"> Online tutorials, AI community forums, School Teacher</w:t>
+        <w:t xml:space="preserve"> Online tutorials, AI community forums, Environmental organizations, School Teacher</w:t>
       </w:r>
     </w:p>
     <w:p>
@@ -1773,7 +1916,7 @@
           <w:sz w:val="22"/>
           <w:shd w:fill="auto" w:val="clear"/>
         </w:rPr>
-        <w:t xml:space="preserve">CookBot aims to revolutionise home cooking by combining AI-driven recommendations with interactive guidance. We believe that empowering users in the kitchen contributes to healthier lifestyles and a more sustainable food culture. Challenges may include handling diverse cuisines, addressing user-specific dietary needs, and ensuring seamless chatbot interactions.</w:t>
+        <w:t xml:space="preserve">Intellisort aims to revolutionize waste management by combining AI-driven waste identification with interactive guidance. We believe that empowering users with accurate waste sorting information and practical recycling steps contributes to a cleaner environment and more sustainable waste disposal practices. Challenges may include handling diverse waste materials, ensuring the accuracy of AI model predictions, and providing clear and actionable user guidance. Through Intellisort, we hope to foster greater environmental awareness and responsibility among users, ultimately contributing to a more sustainable future.</w:t>
       </w:r>
     </w:p>
     <w:p>
@@ -1823,60 +1966,90 @@
       <w:pPr>
         <w:numPr>
           <w:ilvl w:val="0"/>
-          <w:numId w:val="29"/>
-        </w:numPr>
-        <w:spacing w:before="0" w:after="200" w:line="276"/>
-        <w:ind w:right="0" w:left="720" w:hanging="360"/>
-        <w:jc w:val="left"/>
-        <w:rPr>
-          <w:rFonts w:ascii="Bahnschrift" w:hAnsi="Bahnschrift" w:cs="Bahnschrift" w:eastAsia="Bahnschrift"/>
-          <w:color w:val="auto"/>
-          <w:spacing w:val="0"/>
-          <w:position w:val="0"/>
-          <w:sz w:val="22"/>
-          <w:shd w:fill="auto" w:val="clear"/>
-        </w:rPr>
-      </w:pPr>
-      <w:r>
-        <w:rPr>
-          <w:rFonts w:ascii="Bahnschrift" w:hAnsi="Bahnschrift" w:cs="Bahnschrift" w:eastAsia="Bahnschrift"/>
-          <w:color w:val="auto"/>
-          <w:spacing w:val="0"/>
-          <w:position w:val="0"/>
-          <w:sz w:val="22"/>
-          <w:shd w:fill="auto" w:val="clear"/>
-        </w:rPr>
-        <w:t xml:space="preserve">Recipe websites and cookbooks.</w:t>
-      </w:r>
-    </w:p>
-    <w:p>
-      <w:pPr>
-        <w:numPr>
-          <w:ilvl w:val="0"/>
-          <w:numId w:val="29"/>
-        </w:numPr>
-        <w:spacing w:before="0" w:after="200" w:line="276"/>
-        <w:ind w:right="0" w:left="720" w:hanging="360"/>
-        <w:jc w:val="left"/>
-        <w:rPr>
-          <w:rFonts w:ascii="Bahnschrift" w:hAnsi="Bahnschrift" w:cs="Bahnschrift" w:eastAsia="Bahnschrift"/>
-          <w:color w:val="auto"/>
-          <w:spacing w:val="0"/>
-          <w:position w:val="0"/>
-          <w:sz w:val="22"/>
-          <w:shd w:fill="auto" w:val="clear"/>
-        </w:rPr>
-      </w:pPr>
-      <w:r>
-        <w:rPr>
-          <w:rFonts w:ascii="Bahnschrift" w:hAnsi="Bahnschrift" w:cs="Bahnschrift" w:eastAsia="Bahnschrift"/>
-          <w:color w:val="auto"/>
-          <w:spacing w:val="0"/>
-          <w:position w:val="0"/>
-          <w:sz w:val="22"/>
-          <w:shd w:fill="auto" w:val="clear"/>
-        </w:rPr>
-        <w:t xml:space="preserve">Research papers on NLG and recommendation systems.</w:t>
+          <w:numId w:val="30"/>
+        </w:numPr>
+        <w:spacing w:before="0" w:after="200" w:line="276"/>
+        <w:ind w:right="0" w:left="720" w:hanging="360"/>
+        <w:jc w:val="left"/>
+        <w:rPr>
+          <w:rFonts w:ascii="Bahnschrift" w:hAnsi="Bahnschrift" w:cs="Bahnschrift" w:eastAsia="Bahnschrift"/>
+          <w:color w:val="auto"/>
+          <w:spacing w:val="0"/>
+          <w:position w:val="0"/>
+          <w:sz w:val="22"/>
+          <w:shd w:fill="auto" w:val="clear"/>
+        </w:rPr>
+      </w:pPr>
+      <w:r>
+        <w:rPr>
+          <w:rFonts w:ascii="Bahnschrift" w:hAnsi="Bahnschrift" w:cs="Bahnschrift" w:eastAsia="Bahnschrift"/>
+          <w:color w:val="auto"/>
+          <w:spacing w:val="0"/>
+          <w:position w:val="0"/>
+          <w:sz w:val="22"/>
+          <w:shd w:fill="auto" w:val="clear"/>
+        </w:rPr>
+        <w:t xml:space="preserve">Waste management and recycling websites.</w:t>
+      </w:r>
+    </w:p>
+    <w:p>
+      <w:pPr>
+        <w:numPr>
+          <w:ilvl w:val="0"/>
+          <w:numId w:val="30"/>
+        </w:numPr>
+        <w:spacing w:before="0" w:after="200" w:line="276"/>
+        <w:ind w:right="0" w:left="720" w:hanging="360"/>
+        <w:jc w:val="left"/>
+        <w:rPr>
+          <w:rFonts w:ascii="Bahnschrift" w:hAnsi="Bahnschrift" w:cs="Bahnschrift" w:eastAsia="Bahnschrift"/>
+          <w:color w:val="auto"/>
+          <w:spacing w:val="0"/>
+          <w:position w:val="0"/>
+          <w:sz w:val="22"/>
+          <w:shd w:fill="auto" w:val="clear"/>
+        </w:rPr>
+      </w:pPr>
+      <w:r>
+        <w:rPr>
+          <w:rFonts w:ascii="Bahnschrift" w:hAnsi="Bahnschrift" w:cs="Bahnschrift" w:eastAsia="Bahnschrift"/>
+          <w:color w:val="auto"/>
+          <w:spacing w:val="0"/>
+          <w:position w:val="0"/>
+          <w:sz w:val="22"/>
+          <w:shd w:fill="auto" w:val="clear"/>
+        </w:rPr>
+        <w:t xml:space="preserve">Research papers on AI image processing and natural language generation (NLG).</w:t>
+      </w:r>
+    </w:p>
+    <w:p>
+      <w:pPr>
+        <w:numPr>
+          <w:ilvl w:val="0"/>
+          <w:numId w:val="30"/>
+        </w:numPr>
+        <w:spacing w:before="0" w:after="200" w:line="276"/>
+        <w:ind w:right="0" w:left="720" w:hanging="360"/>
+        <w:jc w:val="left"/>
+        <w:rPr>
+          <w:rFonts w:ascii="Bahnschrift" w:hAnsi="Bahnschrift" w:cs="Bahnschrift" w:eastAsia="Bahnschrift"/>
+          <w:color w:val="auto"/>
+          <w:spacing w:val="0"/>
+          <w:position w:val="0"/>
+          <w:sz w:val="22"/>
+          <w:shd w:fill="auto" w:val="clear"/>
+        </w:rPr>
+      </w:pPr>
+      <w:r>
+        <w:rPr>
+          <w:rFonts w:ascii="Bahnschrift" w:hAnsi="Bahnschrift" w:cs="Bahnschrift" w:eastAsia="Bahnschrift"/>
+          <w:color w:val="auto"/>
+          <w:spacing w:val="0"/>
+          <w:position w:val="0"/>
+          <w:sz w:val="22"/>
+          <w:shd w:fill="auto" w:val="clear"/>
+        </w:rPr>
+        <w:t xml:space="preserve">Documentation and tutorials on Next.js and TensorFlow.</w:t>
       </w:r>
     </w:p>
   </w:body>
@@ -2009,40 +2182,40 @@
   <w:num w:numId="7">
     <w:abstractNumId w:val="16"/>
   </w:num>
-  <w:num w:numId="9">
+  <w:num w:numId="10">
     <w:abstractNumId w:val="54"/>
   </w:num>
-  <w:num w:numId="10">
+  <w:num w:numId="11">
     <w:abstractNumId w:val="10"/>
   </w:num>
-  <w:num w:numId="12">
+  <w:num w:numId="13">
     <w:abstractNumId w:val="48"/>
   </w:num>
-  <w:num w:numId="13">
+  <w:num w:numId="14">
     <w:abstractNumId w:val="4"/>
   </w:num>
-  <w:num w:numId="15">
+  <w:num w:numId="16">
     <w:abstractNumId w:val="42"/>
   </w:num>
-  <w:num w:numId="17">
+  <w:num w:numId="18">
     <w:abstractNumId w:val="36"/>
   </w:num>
-  <w:num w:numId="19">
+  <w:num w:numId="20">
     <w:abstractNumId w:val="30"/>
   </w:num>
-  <w:num w:numId="21">
+  <w:num w:numId="22">
     <w:abstractNumId w:val="24"/>
   </w:num>
-  <w:num w:numId="23">
+  <w:num w:numId="24">
     <w:abstractNumId w:val="18"/>
   </w:num>
-  <w:num w:numId="25">
+  <w:num w:numId="26">
     <w:abstractNumId w:val="12"/>
   </w:num>
-  <w:num w:numId="27">
+  <w:num w:numId="28">
     <w:abstractNumId w:val="6"/>
   </w:num>
-  <w:num w:numId="29">
+  <w:num w:numId="30">
     <w:abstractNumId w:val="0"/>
   </w:num>
 </w:numbering>

</xml_diff>